<commit_message>
Docker Notes by-Apana college
</commit_message>
<xml_diff>
--- a/C# Notes/Gc Questions Part 2.docx
+++ b/C# Notes/Gc Questions Part 2.docx
@@ -214,6 +214,13 @@
           <w:b/>
           <w:bCs/>
         </w:rPr>
+        <w:t>Variable_NAME.</w:t>
+      </w:r>
+      <w:r>
+        <w:rPr>
+          <w:b/>
+          <w:bCs/>
+        </w:rPr>
         <w:t>ToString()</w:t>
       </w:r>
       <w:r>
@@ -270,16 +277,6 @@
     </w:p>
     <w:p>
       <w:r>
-        <w:t>csharp</w:t>
-      </w:r>
-    </w:p>
-    <w:p>
-      <w:r>
-        <w:t>Copy</w:t>
-      </w:r>
-    </w:p>
-    <w:p>
-      <w:r>
         <w:t>int number = 123;</w:t>
       </w:r>
     </w:p>
@@ -316,12 +313,6 @@
     </w:p>
     <w:p>
       <w:r>
-        <w:t>csharp</w:t>
-      </w:r>
-    </w:p>
-    <w:p>
-      <w:r>
-        <w:lastRenderedPageBreak/>
         <w:t>Copy</w:t>
       </w:r>
     </w:p>
@@ -472,17 +463,16 @@
     </w:p>
     <w:p>
       <w:r>
-        <w:t>csharp</w:t>
-      </w:r>
-    </w:p>
-    <w:p>
-      <w:r>
-        <w:t>Copy</w:t>
-      </w:r>
-    </w:p>
-    <w:p>
-      <w:r>
-        <w:t>var result = someValue ?? "Default Value";</w:t>
+        <w:t xml:space="preserve">var result = </w:t>
+      </w:r>
+      <w:r>
+        <w:t>variable</w:t>
+      </w:r>
+      <w:r>
+        <w:t>_NAME</w:t>
+      </w:r>
+      <w:r>
+        <w:t xml:space="preserve"> ?? "Default Value";</w:t>
       </w:r>
     </w:p>
     <w:p>
@@ -579,42 +569,42 @@
     </w:p>
     <w:p>
       <w:r>
+        <w:t>Copy</w:t>
+      </w:r>
+    </w:p>
+    <w:p>
+      <w:r>
+        <w:t>var result = objectInstance?.Property;</w:t>
+      </w:r>
+    </w:p>
+    <w:p>
+      <w:pPr>
+        <w:rPr>
+          <w:b/>
+          <w:bCs/>
+        </w:rPr>
+      </w:pPr>
+      <w:r>
+        <w:rPr>
+          <w:b/>
+          <w:bCs/>
+        </w:rPr>
+        <w:t>Example</w:t>
+      </w:r>
+    </w:p>
+    <w:p>
+      <w:r>
+        <w:t>csharp</w:t>
+      </w:r>
+    </w:p>
+    <w:p>
+      <w:r>
+        <w:t>Copy</w:t>
+      </w:r>
+    </w:p>
+    <w:p>
+      <w:r>
         <w:lastRenderedPageBreak/>
-        <w:t>Copy</w:t>
-      </w:r>
-    </w:p>
-    <w:p>
-      <w:r>
-        <w:t>var result = objectInstance?.Property;</w:t>
-      </w:r>
-    </w:p>
-    <w:p>
-      <w:pPr>
-        <w:rPr>
-          <w:b/>
-          <w:bCs/>
-        </w:rPr>
-      </w:pPr>
-      <w:r>
-        <w:rPr>
-          <w:b/>
-          <w:bCs/>
-        </w:rPr>
-        <w:t>Example</w:t>
-      </w:r>
-    </w:p>
-    <w:p>
-      <w:r>
-        <w:t>csharp</w:t>
-      </w:r>
-    </w:p>
-    <w:p>
-      <w:r>
-        <w:t>Copy</w:t>
-      </w:r>
-    </w:p>
-    <w:p>
-      <w:r>
         <w:t>string text = null;</w:t>
       </w:r>
     </w:p>
@@ -687,7 +677,10 @@
     </w:p>
     <w:p>
       <w:r>
-        <w:t>someValue ??= "New Value";</w:t>
+        <w:t>VARIABLE_NAME</w:t>
+      </w:r>
+      <w:r>
+        <w:t>??= "New Value";</w:t>
       </w:r>
     </w:p>
     <w:p>
@@ -1112,7 +1105,6 @@
         </w:numPr>
       </w:pPr>
       <w:r>
-        <w:lastRenderedPageBreak/>
         <w:t>Both represent a signed 32-bit integer.</w:t>
       </w:r>
     </w:p>
@@ -1186,6 +1178,7 @@
         </w:numPr>
       </w:pPr>
       <w:r>
+        <w:lastRenderedPageBreak/>
         <w:t>Works well when you have a small amount of data already loaded into memory.</w:t>
       </w:r>
     </w:p>
@@ -1413,7 +1406,6 @@
         </w:numPr>
       </w:pPr>
       <w:r>
-        <w:lastRenderedPageBreak/>
         <w:t>This will install the DLL to the GAC.</w:t>
       </w:r>
     </w:p>
@@ -1509,6 +1501,7 @@
                 <w:b/>
                 <w:bCs/>
               </w:rPr>
+              <w:lastRenderedPageBreak/>
               <w:t>Feature</w:t>
             </w:r>
           </w:p>
@@ -2176,7 +2169,6 @@
           </w:tcPr>
           <w:p>
             <w:r>
-              <w:lastRenderedPageBreak/>
               <w:t>Purpose</w:t>
             </w:r>
           </w:p>
@@ -2265,6 +2257,7 @@
           </w:tcPr>
           <w:p>
             <w:r>
+              <w:lastRenderedPageBreak/>
               <w:t>Focus</w:t>
             </w:r>
           </w:p>
@@ -2814,7 +2807,6 @@
           </w:tcPr>
           <w:p>
             <w:r>
-              <w:lastRenderedPageBreak/>
               <w:t>Memory Location</w:t>
             </w:r>
           </w:p>
@@ -2903,6 +2895,7 @@
           </w:tcPr>
           <w:p>
             <w:r>
+              <w:lastRenderedPageBreak/>
               <w:t>Example Usage</w:t>
             </w:r>
           </w:p>
@@ -6026,6 +6019,7 @@
   <w:style w:type="character" w:default="1" w:styleId="DefaultParagraphFont">
     <w:name w:val="Default Paragraph Font"/>
     <w:uiPriority w:val="1"/>
+    <w:semiHidden/>
     <w:unhideWhenUsed/>
   </w:style>
   <w:style w:type="table" w:default="1" w:styleId="TableNormal">

</xml_diff>